<commit_message>
Prunninggit push origin master
</commit_message>
<xml_diff>
--- a/자주 헷갈리는 것들/L1 regularization vs L2 regularization.docx
+++ b/자주 헷갈리는 것들/L1 regularization vs L2 regularization.docx
@@ -261,11 +261,6 @@
       </w:r>
     </w:p>
     <w:p>
-      <w:pPr>
-        <w:rPr>
-          <w:rFonts w:hint="eastAsia"/>
-        </w:rPr>
-      </w:pPr>
       <w:proofErr w:type="spellStart"/>
       <w:r>
         <w:rPr>
@@ -507,19 +502,11 @@
       <w:r>
         <w:t xml:space="preserve">x, y </w:t>
       </w:r>
-      <w:proofErr w:type="spellStart"/>
-      <w:r>
-        <w:rPr>
-          <w:rFonts w:hint="eastAsia"/>
-        </w:rPr>
-        <w:t>라고</w:t>
-      </w:r>
-      <w:proofErr w:type="spellEnd"/>
-      <w:r>
-        <w:rPr>
-          <w:rFonts w:hint="eastAsia"/>
-        </w:rPr>
-        <w:t xml:space="preserve"> 생각하면 됨.</w:t>
+      <w:r>
+        <w:rPr>
+          <w:rFonts w:hint="eastAsia"/>
+        </w:rPr>
+        <w:t>라고 생각하면 됨.</w:t>
       </w:r>
       <w:r>
         <w:rPr>
@@ -689,9 +676,70 @@
       </w:r>
     </w:p>
     <w:p>
+      <w:r>
+        <w:rPr>
+          <w:rFonts w:hint="eastAsia"/>
+          <w:noProof/>
+        </w:rPr>
+        <w:t xml:space="preserve">이런식으로 많은 </w:t>
+      </w:r>
+      <w:r>
+        <w:rPr>
+          <w:noProof/>
+        </w:rPr>
+        <w:t>coefficient(</w:t>
+      </w:r>
+      <w:r>
+        <w:rPr>
+          <w:rFonts w:hint="eastAsia"/>
+          <w:noProof/>
+        </w:rPr>
+        <w:t xml:space="preserve">계수)들을 </w:t>
+      </w:r>
+      <w:r>
+        <w:rPr>
+          <w:noProof/>
+        </w:rPr>
+        <w:t>0</w:t>
+      </w:r>
+      <w:r>
+        <w:rPr>
+          <w:rFonts w:hint="eastAsia"/>
+          <w:noProof/>
+        </w:rPr>
+        <w:t>으로 만들면 s</w:t>
+      </w:r>
+      <w:r>
+        <w:rPr>
+          <w:noProof/>
+        </w:rPr>
+        <w:t>parse</w:t>
+      </w:r>
+      <w:r>
+        <w:rPr>
+          <w:rFonts w:hint="eastAsia"/>
+          <w:noProof/>
+        </w:rPr>
+        <w:t>한 형태를 취할 수 있다!</w:t>
+      </w:r>
+      <w:r>
+        <w:rPr>
+          <w:noProof/>
+        </w:rPr>
+        <w:t>. Sparse matrix</w:t>
+      </w:r>
+      <w:r>
+        <w:rPr>
+          <w:rFonts w:hint="eastAsia"/>
+          <w:noProof/>
+        </w:rPr>
+        <w:t>는 거의 대부분의 행렬값들이 0인 행렬을 뜻한다.</w:t>
+      </w:r>
+    </w:p>
+    <w:p>
       <w:pPr>
         <w:rPr>
-          <w:rFonts w:hint="eastAsia"/>
+          <w:noProof/>
         </w:rPr>
       </w:pPr>
       <w:r>
@@ -699,60 +747,117 @@
           <w:rFonts w:hint="eastAsia"/>
           <w:noProof/>
         </w:rPr>
-        <w:t xml:space="preserve">이런식으로 많은 </w:t>
-      </w:r>
-      <w:r>
-        <w:rPr>
-          <w:noProof/>
-        </w:rPr>
-        <w:t>coefficient(</w:t>
-      </w:r>
-      <w:r>
-        <w:rPr>
-          <w:rFonts w:hint="eastAsia"/>
-          <w:noProof/>
-        </w:rPr>
-        <w:t xml:space="preserve">계수)들을 </w:t>
-      </w:r>
-      <w:r>
-        <w:rPr>
-          <w:noProof/>
-        </w:rPr>
-        <w:t>0</w:t>
-      </w:r>
-      <w:r>
-        <w:rPr>
-          <w:rFonts w:hint="eastAsia"/>
-          <w:noProof/>
-        </w:rPr>
-        <w:t>으로 만들면 s</w:t>
-      </w:r>
-      <w:r>
-        <w:rPr>
-          <w:noProof/>
-        </w:rPr>
-        <w:t>parse</w:t>
-      </w:r>
-      <w:r>
-        <w:rPr>
-          <w:rFonts w:hint="eastAsia"/>
-          <w:noProof/>
-        </w:rPr>
-        <w:t>한 형태를 취할 수 있다!</w:t>
-      </w:r>
-      <w:r>
-        <w:rPr>
-          <w:noProof/>
-        </w:rPr>
-        <w:t>. Sparse matrix</w:t>
-      </w:r>
-      <w:r>
-        <w:rPr>
-          <w:rFonts w:hint="eastAsia"/>
-          <w:noProof/>
-        </w:rPr>
-        <w:t>는 거의 대부분의 행렬값들이 0인 행렬을 뜻한다.</w:t>
-      </w:r>
+        <w:t>이걸 뭉뚱그려서 생각해보면</w:t>
+      </w:r>
+      <w:r>
+        <w:rPr>
+          <w:noProof/>
+        </w:rPr>
+        <w:t xml:space="preserve"> </w:t>
+      </w:r>
+      <w:r>
+        <w:rPr>
+          <w:rFonts w:hint="eastAsia"/>
+          <w:noProof/>
+        </w:rPr>
+        <w:t>같은 값을 내는데 연산을 줄일 수 있을 것을 보인다!</w:t>
+      </w:r>
+      <w:r>
+        <w:rPr>
+          <w:noProof/>
+        </w:rPr>
+        <w:t xml:space="preserve"> </w:t>
+      </w:r>
+    </w:p>
+    <w:p>
+      <w:pPr>
+        <w:rPr>
+          <w:noProof/>
+        </w:rPr>
+      </w:pPr>
+    </w:p>
+    <w:p>
+      <w:pPr>
+        <w:rPr>
+          <w:noProof/>
+        </w:rPr>
+      </w:pPr>
+    </w:p>
+    <w:p>
+      <w:pPr>
+        <w:rPr>
+          <w:noProof/>
+        </w:rPr>
+      </w:pPr>
+    </w:p>
+    <w:p>
+      <w:r>
+        <w:rPr>
+          <w:noProof/>
+        </w:rPr>
+        <w:lastRenderedPageBreak/>
+        <w:drawing>
+          <wp:inline distT="0" distB="0" distL="0" distR="0" wp14:anchorId="1A474FD2" wp14:editId="17EA5C53">
+            <wp:extent cx="5731510" cy="3322955"/>
+            <wp:effectExtent l="0" t="0" r="2540" b="0"/>
+            <wp:docPr id="6" name="그림 6"/>
+            <wp:cNvGraphicFramePr>
+              <a:graphicFrameLocks xmlns:a="http://schemas.openxmlformats.org/drawingml/2006/main" noChangeAspect="1"/>
+            </wp:cNvGraphicFramePr>
+            <a:graphic xmlns:a="http://schemas.openxmlformats.org/drawingml/2006/main">
+              <a:graphicData uri="http://schemas.openxmlformats.org/drawingml/2006/picture">
+                <pic:pic xmlns:pic="http://schemas.openxmlformats.org/drawingml/2006/picture">
+                  <pic:nvPicPr>
+                    <pic:cNvPr id="1" name=""/>
+                    <pic:cNvPicPr/>
+                  </pic:nvPicPr>
+                  <pic:blipFill>
+                    <a:blip r:embed="rId9"/>
+                    <a:stretch>
+                      <a:fillRect/>
+                    </a:stretch>
+                  </pic:blipFill>
+                  <pic:spPr>
+                    <a:xfrm>
+                      <a:off x="0" y="0"/>
+                      <a:ext cx="5731510" cy="3322955"/>
+                    </a:xfrm>
+                    <a:prstGeom prst="rect">
+                      <a:avLst/>
+                    </a:prstGeom>
+                  </pic:spPr>
+                </pic:pic>
+              </a:graphicData>
+            </a:graphic>
+          </wp:inline>
+        </w:drawing>
+      </w:r>
+    </w:p>
+    <w:p>
+      <w:proofErr w:type="gramStart"/>
+      <w:r>
+        <w:rPr>
+          <w:rFonts w:hint="eastAsia"/>
+        </w:rPr>
+        <w:t xml:space="preserve">출처 </w:t>
+      </w:r>
+      <w:r>
+        <w:t>:</w:t>
+      </w:r>
+      <w:proofErr w:type="gramEnd"/>
+      <w:r>
+        <w:t xml:space="preserve"> </w:t>
+      </w:r>
+      <w:hyperlink r:id="rId10" w:history="1">
+        <w:r>
+          <w:rPr>
+            <w:rStyle w:val="a3"/>
+          </w:rPr>
+          <w:t>https://developers.google.com/machine-learning/crash-course/regularization-for-sparsity/l1-regularization</w:t>
+        </w:r>
+      </w:hyperlink>
+    </w:p>
+    <w:p>
       <w:bookmarkStart w:id="0" w:name="_GoBack"/>
       <w:bookmarkEnd w:id="0"/>
     </w:p>
@@ -765,28 +870,77 @@
       <w:r>
         <w:rPr>
           <w:rFonts w:hint="eastAsia"/>
-          <w:noProof/>
-        </w:rPr>
-        <w:t>이걸 뭉뚱그려서 생각해보면</w:t>
-      </w:r>
-      <w:r>
-        <w:rPr>
-          <w:noProof/>
+        </w:rPr>
+        <w:t xml:space="preserve">이거 실행해보면 </w:t>
+      </w:r>
+      <w:proofErr w:type="spellStart"/>
+      <w:r>
+        <w:rPr>
+          <w:rFonts w:hint="eastAsia"/>
+        </w:rPr>
+        <w:t>에폭이</w:t>
+      </w:r>
+      <w:proofErr w:type="spellEnd"/>
+      <w:r>
+        <w:rPr>
+          <w:rFonts w:hint="eastAsia"/>
+        </w:rPr>
+        <w:t xml:space="preserve"> 커질수록 </w:t>
+      </w:r>
+      <w:r>
+        <w:t>L1 Regularization</w:t>
+      </w:r>
+      <w:r>
+        <w:rPr>
+          <w:rFonts w:hint="eastAsia"/>
+        </w:rPr>
+        <w:t xml:space="preserve">을 하는 </w:t>
+      </w:r>
+      <w:r>
+        <w:t>weight value</w:t>
+      </w:r>
+      <w:r>
+        <w:rPr>
+          <w:rFonts w:hint="eastAsia"/>
+        </w:rPr>
+        <w:t xml:space="preserve">들의 값이 </w:t>
+      </w:r>
+      <w:r>
+        <w:t>0</w:t>
+      </w:r>
+      <w:r>
+        <w:rPr>
+          <w:rFonts w:hint="eastAsia"/>
+        </w:rPr>
+        <w:t xml:space="preserve">으로 </w:t>
+      </w:r>
+      <w:proofErr w:type="gramStart"/>
+      <w:r>
+        <w:rPr>
+          <w:rFonts w:hint="eastAsia"/>
+        </w:rPr>
+        <w:t>떨어지는게</w:t>
+      </w:r>
+      <w:proofErr w:type="gramEnd"/>
+      <w:r>
+        <w:rPr>
+          <w:rFonts w:hint="eastAsia"/>
         </w:rPr>
         <w:t xml:space="preserve"> </w:t>
       </w:r>
-      <w:r>
-        <w:rPr>
-          <w:rFonts w:hint="eastAsia"/>
-          <w:noProof/>
-        </w:rPr>
-        <w:t>같은 값을 내는데 연산을 줄일 수 있을 것을 보인다!</w:t>
-      </w:r>
-      <w:r>
-        <w:rPr>
-          <w:noProof/>
-        </w:rPr>
-        <w:t xml:space="preserve"> </w:t>
+      <w:proofErr w:type="spellStart"/>
+      <w:r>
+        <w:rPr>
+          <w:rFonts w:hint="eastAsia"/>
+        </w:rPr>
+        <w:t>몇</w:t>
+      </w:r>
+      <w:proofErr w:type="spellEnd"/>
+      <w:r>
+        <w:rPr>
+          <w:rFonts w:hint="eastAsia"/>
+        </w:rPr>
+        <w:t xml:space="preserve"> 개 보이는 걸 알 수 있다.</w:t>
       </w:r>
     </w:p>
     <w:sectPr>
@@ -923,6 +1077,7 @@
     <w:lsdException w:name="HTML Sample" w:semiHidden="1" w:unhideWhenUsed="1"/>
     <w:lsdException w:name="HTML Typewriter" w:semiHidden="1" w:unhideWhenUsed="1"/>
     <w:lsdException w:name="HTML Variable" w:semiHidden="1" w:unhideWhenUsed="1"/>
+    <w:lsdException w:name="Normal Table" w:semiHidden="1" w:unhideWhenUsed="1"/>
     <w:lsdException w:name="annotation subject" w:semiHidden="1" w:unhideWhenUsed="1"/>
     <w:lsdException w:name="No List" w:semiHidden="1" w:unhideWhenUsed="1"/>
     <w:lsdException w:name="Outline List 1" w:semiHidden="1" w:unhideWhenUsed="1"/>
@@ -968,9 +1123,11 @@
     <w:lsdException w:name="Table Subtle 1" w:semiHidden="1" w:unhideWhenUsed="1"/>
     <w:lsdException w:name="Table Subtle 2" w:semiHidden="1" w:unhideWhenUsed="1"/>
     <w:lsdException w:name="Table Web 1" w:semiHidden="1" w:unhideWhenUsed="1"/>
+    <w:lsdException w:name="Table Web 2" w:semiHidden="1" w:unhideWhenUsed="1"/>
     <w:lsdException w:name="Table Web 3" w:semiHidden="1" w:unhideWhenUsed="1"/>
     <w:lsdException w:name="Balloon Text" w:semiHidden="1" w:unhideWhenUsed="1"/>
     <w:lsdException w:name="Table Grid" w:uiPriority="39"/>
+    <w:lsdException w:name="Table Theme" w:semiHidden="1" w:unhideWhenUsed="1"/>
     <w:lsdException w:name="Placeholder Text" w:semiHidden="1"/>
     <w:lsdException w:name="No Spacing" w:uiPriority="1" w:qFormat="1"/>
     <w:lsdException w:name="Light Shading" w:uiPriority="60"/>
@@ -1229,6 +1386,18 @@
     <w:uiPriority w:val="99"/>
     <w:semiHidden/>
     <w:unhideWhenUsed/>
+  </w:style>
+  <w:style w:type="character" w:styleId="a3">
+    <w:name w:val="Hyperlink"/>
+    <w:basedOn w:val="a0"/>
+    <w:uiPriority w:val="99"/>
+    <w:semiHidden/>
+    <w:unhideWhenUsed/>
+    <w:rsid w:val="00F4384F"/>
+    <w:rPr>
+      <w:color w:val="0000FF"/>
+      <w:u w:val="single"/>
+    </w:rPr>
   </w:style>
 </w:styles>
 </file>

</xml_diff>